<commit_message>
descrição do projeto finalizada - verificar ortografia
</commit_message>
<xml_diff>
--- a/Indicadômetro_-_Documentação.docx
+++ b/Indicadômetro_-_Documentação.docx
@@ -1,6 +1,6 @@
 
 <file path=word/document.xml><?xml version="1.0" encoding="utf-8"?>
-<w:document xmlns:wpc="http://schemas.microsoft.com/office/word/2010/wordprocessingCanvas" xmlns:mc="http://schemas.openxmlformats.org/markup-compatibility/2006" xmlns:o="urn:schemas-microsoft-com:office:office" xmlns:r="http://schemas.openxmlformats.org/officeDocument/2006/relationships" xmlns:m="http://schemas.openxmlformats.org/officeDocument/2006/math" xmlns:v="urn:schemas-microsoft-com:vml" xmlns:wp14="http://schemas.microsoft.com/office/word/2010/wordprocessingDrawing" xmlns:wp="http://schemas.openxmlformats.org/drawingml/2006/wordprocessingDrawing" xmlns:w10="urn:schemas-microsoft-com:office:word" xmlns:w="http://schemas.openxmlformats.org/wordprocessingml/2006/main" xmlns:w14="http://schemas.microsoft.com/office/word/2010/wordml" xmlns:w15="http://schemas.microsoft.com/office/word/2012/wordml" xmlns:wpg="http://schemas.microsoft.com/office/word/2010/wordprocessingGroup" xmlns:wpi="http://schemas.microsoft.com/office/word/2010/wordprocessingInk" xmlns:wne="http://schemas.microsoft.com/office/word/2006/wordml" xmlns:wps="http://schemas.microsoft.com/office/word/2010/wordprocessingShape" mc:Ignorable="w14 w15 wp14">
+<w:document xmlns:wpc="http://schemas.microsoft.com/office/word/2010/wordprocessingCanvas" xmlns:cx="http://schemas.microsoft.com/office/drawing/2014/chartex" xmlns:cx1="http://schemas.microsoft.com/office/drawing/2015/9/8/chartex" xmlns:cx2="http://schemas.microsoft.com/office/drawing/2015/10/21/chartex" xmlns:cx3="http://schemas.microsoft.com/office/drawing/2016/5/9/chartex" xmlns:cx4="http://schemas.microsoft.com/office/drawing/2016/5/10/chartex" xmlns:cx5="http://schemas.microsoft.com/office/drawing/2016/5/11/chartex" xmlns:cx6="http://schemas.microsoft.com/office/drawing/2016/5/12/chartex" xmlns:cx7="http://schemas.microsoft.com/office/drawing/2016/5/13/chartex" xmlns:cx8="http://schemas.microsoft.com/office/drawing/2016/5/14/chartex" xmlns:mc="http://schemas.openxmlformats.org/markup-compatibility/2006" xmlns:aink="http://schemas.microsoft.com/office/drawing/2016/ink" xmlns:am3d="http://schemas.microsoft.com/office/drawing/2017/model3d" xmlns:o="urn:schemas-microsoft-com:office:office" xmlns:r="http://schemas.openxmlformats.org/officeDocument/2006/relationships" xmlns:m="http://schemas.openxmlformats.org/officeDocument/2006/math" xmlns:v="urn:schemas-microsoft-com:vml" xmlns:wp14="http://schemas.microsoft.com/office/word/2010/wordprocessingDrawing" xmlns:wp="http://schemas.openxmlformats.org/drawingml/2006/wordprocessingDrawing" xmlns:w10="urn:schemas-microsoft-com:office:word" xmlns:w="http://schemas.openxmlformats.org/wordprocessingml/2006/main" xmlns:w14="http://schemas.microsoft.com/office/word/2010/wordml" xmlns:w15="http://schemas.microsoft.com/office/word/2012/wordml" xmlns:w16cid="http://schemas.microsoft.com/office/word/2016/wordml/cid" xmlns:w16se="http://schemas.microsoft.com/office/word/2015/wordml/symex" xmlns:wpg="http://schemas.microsoft.com/office/word/2010/wordprocessingGroup" xmlns:wpi="http://schemas.microsoft.com/office/word/2010/wordprocessingInk" xmlns:wne="http://schemas.microsoft.com/office/word/2006/wordml" xmlns:wps="http://schemas.microsoft.com/office/word/2010/wordprocessingShape" mc:Ignorable="w14 w15 w16se w16cid wp14">
   <w:body>
     <w:tbl>
       <w:tblPr>
@@ -1581,25 +1581,7 @@
           <w:sz w:val="24"/>
           <w:szCs w:val="30"/>
         </w:rPr>
-        <w:t xml:space="preserve">Cadastro </w:t>
-      </w:r>
-      <w:r>
-        <w:rPr>
-          <w:rFonts w:ascii="Cambria" w:hAnsi="Cambria"/>
-          <w:bCs/>
-          <w:sz w:val="24"/>
-          <w:szCs w:val="30"/>
-        </w:rPr>
-        <w:t>Parceiro</w:t>
-      </w:r>
-      <w:r>
-        <w:rPr>
-          <w:rFonts w:ascii="Cambria" w:hAnsi="Cambria"/>
-          <w:bCs/>
-          <w:sz w:val="24"/>
-          <w:szCs w:val="30"/>
-        </w:rPr>
-        <w:t>:</w:t>
+        <w:t>Cadastro Parceiro:</w:t>
       </w:r>
     </w:p>
     <w:p>
@@ -1905,25 +1887,7 @@
           <w:sz w:val="24"/>
           <w:szCs w:val="30"/>
         </w:rPr>
-        <w:t>Cadastro Parceiro</w:t>
-      </w:r>
-      <w:r>
-        <w:rPr>
-          <w:rFonts w:ascii="Cambria" w:hAnsi="Cambria"/>
-          <w:bCs/>
-          <w:sz w:val="24"/>
-          <w:szCs w:val="30"/>
-        </w:rPr>
-        <w:t xml:space="preserve"> Premium</w:t>
-      </w:r>
-      <w:r>
-        <w:rPr>
-          <w:rFonts w:ascii="Cambria" w:hAnsi="Cambria"/>
-          <w:bCs/>
-          <w:sz w:val="24"/>
-          <w:szCs w:val="30"/>
-        </w:rPr>
-        <w:t>:</w:t>
+        <w:t>Cadastro Parceiro Premium:</w:t>
       </w:r>
     </w:p>
     <w:p>
@@ -1951,7 +1915,7 @@
           <w:sz w:val="24"/>
           <w:szCs w:val="30"/>
         </w:rPr>
-        <w:t>Premium?</w:t>
+        <w:t>Número do cartão de crédito;</w:t>
       </w:r>
     </w:p>
     <w:p>
@@ -1979,7 +1943,63 @@
           <w:sz w:val="24"/>
           <w:szCs w:val="30"/>
         </w:rPr>
-        <w:t>Cartão de Crédito</w:t>
+        <w:t>Nome escrito no cartão;</w:t>
+      </w:r>
+    </w:p>
+    <w:p>
+      <w:pPr>
+        <w:pStyle w:val="PargrafodaLista"/>
+        <w:numPr>
+          <w:ilvl w:val="1"/>
+          <w:numId w:val="21"/>
+        </w:numPr>
+        <w:autoSpaceDE w:val="0"/>
+        <w:autoSpaceDN w:val="0"/>
+        <w:adjustRightInd w:val="0"/>
+        <w:jc w:val="both"/>
+        <w:rPr>
+          <w:rFonts w:ascii="Cambria" w:hAnsi="Cambria"/>
+          <w:bCs/>
+          <w:sz w:val="24"/>
+          <w:szCs w:val="30"/>
+        </w:rPr>
+      </w:pPr>
+      <w:r>
+        <w:rPr>
+          <w:rFonts w:ascii="Cambria" w:hAnsi="Cambria"/>
+          <w:bCs/>
+          <w:sz w:val="24"/>
+          <w:szCs w:val="30"/>
+        </w:rPr>
+        <w:t>Dígito verificador;</w:t>
+      </w:r>
+    </w:p>
+    <w:p>
+      <w:pPr>
+        <w:pStyle w:val="PargrafodaLista"/>
+        <w:numPr>
+          <w:ilvl w:val="1"/>
+          <w:numId w:val="21"/>
+        </w:numPr>
+        <w:autoSpaceDE w:val="0"/>
+        <w:autoSpaceDN w:val="0"/>
+        <w:adjustRightInd w:val="0"/>
+        <w:jc w:val="both"/>
+        <w:rPr>
+          <w:rFonts w:ascii="Cambria" w:hAnsi="Cambria"/>
+          <w:bCs/>
+          <w:sz w:val="24"/>
+          <w:szCs w:val="30"/>
+        </w:rPr>
+      </w:pPr>
+      <w:r>
+        <w:rPr>
+          <w:rFonts w:ascii="Cambria" w:hAnsi="Cambria"/>
+          <w:bCs/>
+          <w:sz w:val="24"/>
+          <w:szCs w:val="30"/>
+        </w:rPr>
+        <w:t>Data de validade;</w:t>
       </w:r>
     </w:p>
     <w:p>
@@ -1997,8 +2017,431 @@
           <w:szCs w:val="30"/>
         </w:rPr>
       </w:pPr>
+    </w:p>
+    <w:p>
+      <w:pPr>
+        <w:autoSpaceDE w:val="0"/>
+        <w:autoSpaceDN w:val="0"/>
+        <w:adjustRightInd w:val="0"/>
+        <w:jc w:val="both"/>
+        <w:rPr>
+          <w:rFonts w:ascii="Cambria" w:hAnsi="Cambria"/>
+          <w:bCs/>
+          <w:sz w:val="24"/>
+          <w:szCs w:val="30"/>
+        </w:rPr>
+      </w:pPr>
+      <w:r>
+        <w:rPr>
+          <w:rFonts w:ascii="Cambria" w:hAnsi="Cambria"/>
+          <w:bCs/>
+          <w:sz w:val="24"/>
+          <w:szCs w:val="30"/>
+        </w:rPr>
+        <w:t>O sistema só irá permitir o cadastro de parceiros com idade igual ou maior que 18 anos e para usuários comuns uma idade mínima de 16 anos.</w:t>
+      </w:r>
+      <w:r>
+        <w:rPr>
+          <w:rFonts w:ascii="Cambria" w:hAnsi="Cambria"/>
+          <w:bCs/>
+          <w:sz w:val="24"/>
+          <w:szCs w:val="30"/>
+        </w:rPr>
+        <w:t xml:space="preserve"> </w:t>
+      </w:r>
+    </w:p>
+    <w:p>
+      <w:pPr>
+        <w:autoSpaceDE w:val="0"/>
+        <w:autoSpaceDN w:val="0"/>
+        <w:adjustRightInd w:val="0"/>
+        <w:jc w:val="both"/>
+        <w:rPr>
+          <w:rFonts w:ascii="Cambria" w:hAnsi="Cambria"/>
+          <w:bCs/>
+          <w:sz w:val="24"/>
+          <w:szCs w:val="30"/>
+        </w:rPr>
+      </w:pPr>
+    </w:p>
+    <w:p>
+      <w:pPr>
+        <w:autoSpaceDE w:val="0"/>
+        <w:autoSpaceDN w:val="0"/>
+        <w:adjustRightInd w:val="0"/>
+        <w:jc w:val="both"/>
+        <w:rPr>
+          <w:rFonts w:ascii="Cambria" w:hAnsi="Cambria"/>
+          <w:bCs/>
+          <w:sz w:val="24"/>
+          <w:szCs w:val="30"/>
+        </w:rPr>
+      </w:pPr>
+      <w:r>
+        <w:rPr>
+          <w:rFonts w:ascii="Cambria" w:hAnsi="Cambria"/>
+          <w:bCs/>
+          <w:sz w:val="24"/>
+          <w:szCs w:val="30"/>
+        </w:rPr>
+        <w:t>Ao acessar o site do Indicadômetro o usuário irá escolher entre fazer login e cadastra-se. Para que uma pessoa se cadastre no sistema ela deverá ter idade maior ou igual a dezoito anos</w:t>
+      </w:r>
+      <w:r>
+        <w:rPr>
+          <w:rFonts w:ascii="Cambria" w:hAnsi="Cambria"/>
+          <w:bCs/>
+          <w:sz w:val="24"/>
+          <w:szCs w:val="30"/>
+        </w:rPr>
+        <w:t>.</w:t>
+      </w:r>
+      <w:r>
+        <w:rPr>
+          <w:rFonts w:ascii="Cambria" w:hAnsi="Cambria"/>
+          <w:bCs/>
+          <w:sz w:val="24"/>
+          <w:szCs w:val="30"/>
+        </w:rPr>
+        <w:t xml:space="preserve"> </w:t>
+      </w:r>
+      <w:r>
+        <w:rPr>
+          <w:rFonts w:ascii="Cambria" w:hAnsi="Cambria"/>
+          <w:bCs/>
+          <w:sz w:val="24"/>
+          <w:szCs w:val="30"/>
+        </w:rPr>
+        <w:t xml:space="preserve">Para quem desejar ser parceiro </w:t>
+      </w:r>
+      <w:r>
+        <w:rPr>
+          <w:rFonts w:ascii="Cambria" w:hAnsi="Cambria"/>
+          <w:bCs/>
+          <w:sz w:val="24"/>
+          <w:szCs w:val="30"/>
+        </w:rPr>
+        <w:t>e ter seu</w:t>
+      </w:r>
+      <w:r>
+        <w:rPr>
+          <w:rFonts w:ascii="Cambria" w:hAnsi="Cambria"/>
+          <w:bCs/>
+          <w:sz w:val="24"/>
+          <w:szCs w:val="30"/>
+        </w:rPr>
+        <w:t>s</w:t>
+      </w:r>
+      <w:r>
+        <w:rPr>
+          <w:rFonts w:ascii="Cambria" w:hAnsi="Cambria"/>
+          <w:bCs/>
+          <w:sz w:val="24"/>
+          <w:szCs w:val="30"/>
+        </w:rPr>
+        <w:t xml:space="preserve"> serviço</w:t>
+      </w:r>
+      <w:r>
+        <w:rPr>
+          <w:rFonts w:ascii="Cambria" w:hAnsi="Cambria"/>
+          <w:bCs/>
+          <w:sz w:val="24"/>
+          <w:szCs w:val="30"/>
+        </w:rPr>
+        <w:t>s</w:t>
+      </w:r>
+      <w:r>
+        <w:rPr>
+          <w:rFonts w:ascii="Cambria" w:hAnsi="Cambria"/>
+          <w:bCs/>
+          <w:sz w:val="24"/>
+          <w:szCs w:val="30"/>
+        </w:rPr>
+        <w:t xml:space="preserve"> ou produto</w:t>
+      </w:r>
+      <w:r>
+        <w:rPr>
+          <w:rFonts w:ascii="Cambria" w:hAnsi="Cambria"/>
+          <w:bCs/>
+          <w:sz w:val="24"/>
+          <w:szCs w:val="30"/>
+        </w:rPr>
+        <w:t>s</w:t>
+      </w:r>
+      <w:r>
+        <w:rPr>
+          <w:rFonts w:ascii="Cambria" w:hAnsi="Cambria"/>
+          <w:bCs/>
+          <w:sz w:val="24"/>
+          <w:szCs w:val="30"/>
+        </w:rPr>
+        <w:t xml:space="preserve"> incluído</w:t>
+      </w:r>
+      <w:r>
+        <w:rPr>
+          <w:rFonts w:ascii="Cambria" w:hAnsi="Cambria"/>
+          <w:bCs/>
+          <w:sz w:val="24"/>
+          <w:szCs w:val="30"/>
+        </w:rPr>
+        <w:t>s</w:t>
+      </w:r>
+      <w:r>
+        <w:rPr>
+          <w:rFonts w:ascii="Cambria" w:hAnsi="Cambria"/>
+          <w:bCs/>
+          <w:sz w:val="24"/>
+          <w:szCs w:val="30"/>
+        </w:rPr>
+        <w:t xml:space="preserve"> no nosso banco de </w:t>
+      </w:r>
+      <w:r>
+        <w:rPr>
+          <w:rFonts w:ascii="Cambria" w:hAnsi="Cambria"/>
+          <w:bCs/>
+          <w:sz w:val="24"/>
+          <w:szCs w:val="30"/>
+        </w:rPr>
+        <w:t>dados o requisito é ter idade maior ou igual</w:t>
+      </w:r>
+      <w:r>
+        <w:rPr>
+          <w:rFonts w:ascii="Cambria" w:hAnsi="Cambria"/>
+          <w:bCs/>
+          <w:sz w:val="24"/>
+          <w:szCs w:val="30"/>
+        </w:rPr>
+        <w:t xml:space="preserve"> a dezesseis anos. </w:t>
+      </w:r>
+      <w:r>
+        <w:rPr>
+          <w:rFonts w:ascii="Cambria" w:hAnsi="Cambria"/>
+          <w:bCs/>
+          <w:sz w:val="24"/>
+          <w:szCs w:val="30"/>
+        </w:rPr>
+        <w:t xml:space="preserve">Se um </w:t>
+      </w:r>
+      <w:r>
+        <w:rPr>
+          <w:rFonts w:ascii="Cambria" w:hAnsi="Cambria"/>
+          <w:bCs/>
+          <w:sz w:val="24"/>
+          <w:szCs w:val="30"/>
+        </w:rPr>
+        <w:t xml:space="preserve">parceiro desejar </w:t>
+      </w:r>
+      <w:r>
+        <w:rPr>
+          <w:rFonts w:ascii="Cambria" w:hAnsi="Cambria"/>
+          <w:bCs/>
+          <w:sz w:val="24"/>
+          <w:szCs w:val="30"/>
+        </w:rPr>
+        <w:t>ser</w:t>
+      </w:r>
+      <w:r>
+        <w:rPr>
+          <w:rFonts w:ascii="Cambria" w:hAnsi="Cambria"/>
+          <w:bCs/>
+          <w:sz w:val="24"/>
+          <w:szCs w:val="30"/>
+        </w:rPr>
+        <w:t xml:space="preserve"> premium </w:t>
+      </w:r>
+      <w:r>
+        <w:rPr>
+          <w:rFonts w:ascii="Cambria" w:hAnsi="Cambria"/>
+          <w:bCs/>
+          <w:sz w:val="24"/>
+          <w:szCs w:val="30"/>
+        </w:rPr>
+        <w:t xml:space="preserve">o </w:t>
+      </w:r>
+      <w:r>
+        <w:rPr>
+          <w:rFonts w:ascii="Cambria" w:hAnsi="Cambria"/>
+          <w:bCs/>
+          <w:sz w:val="24"/>
+          <w:szCs w:val="30"/>
+        </w:rPr>
+        <w:t>que</w:t>
+      </w:r>
+      <w:r>
+        <w:rPr>
+          <w:rFonts w:ascii="Cambria" w:hAnsi="Cambria"/>
+          <w:bCs/>
+          <w:sz w:val="24"/>
+          <w:szCs w:val="30"/>
+        </w:rPr>
+        <w:t xml:space="preserve"> </w:t>
+      </w:r>
+      <w:r>
+        <w:rPr>
+          <w:rFonts w:ascii="Cambria" w:hAnsi="Cambria"/>
+          <w:bCs/>
+          <w:sz w:val="24"/>
+          <w:szCs w:val="30"/>
+        </w:rPr>
+        <w:t>lhe permitirá colocar</w:t>
+      </w:r>
+      <w:r>
+        <w:rPr>
+          <w:rFonts w:ascii="Cambria" w:hAnsi="Cambria"/>
+          <w:bCs/>
+          <w:sz w:val="24"/>
+          <w:szCs w:val="30"/>
+        </w:rPr>
+        <w:t xml:space="preserve"> </w:t>
+      </w:r>
+      <w:r>
+        <w:rPr>
+          <w:rFonts w:ascii="Cambria" w:hAnsi="Cambria"/>
+          <w:bCs/>
+          <w:sz w:val="24"/>
+          <w:szCs w:val="30"/>
+        </w:rPr>
+        <w:t>o que está sendo ofertado por este</w:t>
+      </w:r>
+      <w:r>
+        <w:rPr>
+          <w:rFonts w:ascii="Cambria" w:hAnsi="Cambria"/>
+          <w:bCs/>
+          <w:sz w:val="24"/>
+          <w:szCs w:val="30"/>
+        </w:rPr>
+        <w:t xml:space="preserve"> ele</w:t>
+      </w:r>
+      <w:r>
+        <w:rPr>
+          <w:rFonts w:ascii="Cambria" w:hAnsi="Cambria"/>
+          <w:bCs/>
+          <w:sz w:val="24"/>
+          <w:szCs w:val="30"/>
+        </w:rPr>
+        <w:t xml:space="preserve"> </w:t>
+      </w:r>
+      <w:r>
+        <w:rPr>
+          <w:rFonts w:ascii="Cambria" w:hAnsi="Cambria"/>
+          <w:bCs/>
+          <w:sz w:val="24"/>
+          <w:szCs w:val="30"/>
+        </w:rPr>
+        <w:t>no topo da categoria</w:t>
+      </w:r>
+      <w:r>
+        <w:rPr>
+          <w:rFonts w:ascii="Cambria" w:hAnsi="Cambria"/>
+          <w:bCs/>
+          <w:sz w:val="24"/>
+          <w:szCs w:val="30"/>
+        </w:rPr>
+        <w:t xml:space="preserve"> no qual se enquadra</w:t>
+      </w:r>
+      <w:r>
+        <w:rPr>
+          <w:rFonts w:ascii="Cambria" w:hAnsi="Cambria"/>
+          <w:bCs/>
+          <w:sz w:val="24"/>
+          <w:szCs w:val="30"/>
+        </w:rPr>
+        <w:t xml:space="preserve"> deverá fornecer os dados do cartão de crédito e ter a transação de pagamento do serviço aprovada pelo banco.</w:t>
+      </w:r>
+    </w:p>
+    <w:p>
+      <w:pPr>
+        <w:autoSpaceDE w:val="0"/>
+        <w:autoSpaceDN w:val="0"/>
+        <w:adjustRightInd w:val="0"/>
+        <w:jc w:val="both"/>
+        <w:rPr>
+          <w:rFonts w:ascii="Cambria" w:hAnsi="Cambria"/>
+          <w:bCs/>
+          <w:sz w:val="24"/>
+          <w:szCs w:val="30"/>
+        </w:rPr>
+      </w:pPr>
+    </w:p>
+    <w:p>
+      <w:pPr>
+        <w:autoSpaceDE w:val="0"/>
+        <w:autoSpaceDN w:val="0"/>
+        <w:adjustRightInd w:val="0"/>
+        <w:jc w:val="both"/>
+        <w:rPr>
+          <w:rFonts w:ascii="Cambria" w:hAnsi="Cambria"/>
+          <w:bCs/>
+          <w:sz w:val="24"/>
+          <w:szCs w:val="30"/>
+        </w:rPr>
+      </w:pPr>
+      <w:r>
+        <w:rPr>
+          <w:rFonts w:ascii="Cambria" w:hAnsi="Cambria"/>
+          <w:bCs/>
+          <w:sz w:val="24"/>
+          <w:szCs w:val="30"/>
+        </w:rPr>
+        <w:t xml:space="preserve">Um usuário após preencher todos os dados solicitados terá acesso a duas categorias - produtos e serviços – para procurar aquilo que está querendo adquirir. Essas duas categorias são subdividas em diversas subcategorias </w:t>
+      </w:r>
+      <w:r>
+        <w:rPr>
+          <w:rFonts w:ascii="Cambria" w:hAnsi="Cambria"/>
+          <w:bCs/>
+          <w:sz w:val="24"/>
+          <w:szCs w:val="30"/>
+        </w:rPr>
+        <w:t>para que o usuário tenha de maneira mais clara e fácil de visualizar as várias opções daquilo que está procurando, junto com uma nota que é obtida através da média aritmética de todas as notas que já foram atribuídas por outras pessoas que utilizam o sistema</w:t>
+      </w:r>
+      <w:r>
+        <w:rPr>
+          <w:rFonts w:ascii="Cambria" w:hAnsi="Cambria"/>
+          <w:bCs/>
+          <w:sz w:val="24"/>
+          <w:szCs w:val="30"/>
+        </w:rPr>
+        <w:t xml:space="preserve"> que não sejam parceiros</w:t>
+      </w:r>
+      <w:r>
+        <w:rPr>
+          <w:rFonts w:ascii="Cambria" w:hAnsi="Cambria"/>
+          <w:bCs/>
+          <w:sz w:val="24"/>
+          <w:szCs w:val="30"/>
+        </w:rPr>
+        <w:t xml:space="preserve">. Caso a pessoa já conheça aquele item, terá a </w:t>
+      </w:r>
+      <w:r>
+        <w:rPr>
+          <w:rFonts w:ascii="Cambria" w:hAnsi="Cambria"/>
+          <w:bCs/>
+          <w:sz w:val="24"/>
+          <w:szCs w:val="30"/>
+          <w:u w:val="single"/>
+        </w:rPr>
+        <w:t>possibilidad</w:t>
+      </w:r>
       <w:bookmarkStart w:id="0" w:name="_GoBack"/>
       <w:bookmarkEnd w:id="0"/>
+      <w:r>
+        <w:rPr>
+          <w:rFonts w:ascii="Cambria" w:hAnsi="Cambria"/>
+          <w:bCs/>
+          <w:sz w:val="24"/>
+          <w:szCs w:val="30"/>
+          <w:u w:val="single"/>
+        </w:rPr>
+        <w:t>e</w:t>
+      </w:r>
+      <w:r>
+        <w:rPr>
+          <w:rFonts w:ascii="Cambria" w:hAnsi="Cambria"/>
+          <w:bCs/>
+          <w:sz w:val="24"/>
+          <w:szCs w:val="30"/>
+        </w:rPr>
+        <w:t xml:space="preserve"> de atribuir uma nota baseada na sua satisfação e também poderá colocar uma descrição de acordo com sua experiência e dizer se recomenda ou não e o porquê.</w:t>
+      </w:r>
     </w:p>
     <w:p>
       <w:pPr>
@@ -2013,23 +2456,56 @@
           <w:szCs w:val="30"/>
         </w:rPr>
       </w:pPr>
-      <w:r>
-        <w:rPr>
-          <w:rFonts w:ascii="Cambria" w:hAnsi="Cambria"/>
-          <w:bCs/>
-          <w:sz w:val="24"/>
-          <w:szCs w:val="30"/>
-        </w:rPr>
-        <w:t>O sistema só irá permitir o cadastro de parceiros com idade igual ou maior que 18 anos e para usuários comuns uma idade mínima de 16 anos.</w:t>
-      </w:r>
-      <w:r>
-        <w:rPr>
-          <w:rFonts w:ascii="Cambria" w:hAnsi="Cambria"/>
-          <w:bCs/>
-          <w:sz w:val="24"/>
-          <w:szCs w:val="30"/>
-        </w:rPr>
-        <w:t xml:space="preserve"> </w:t>
+    </w:p>
+    <w:p>
+      <w:pPr>
+        <w:autoSpaceDE w:val="0"/>
+        <w:autoSpaceDN w:val="0"/>
+        <w:adjustRightInd w:val="0"/>
+        <w:jc w:val="both"/>
+        <w:rPr>
+          <w:rFonts w:ascii="Cambria" w:hAnsi="Cambria"/>
+          <w:bCs/>
+          <w:sz w:val="24"/>
+          <w:szCs w:val="30"/>
+          <w:u w:val="single"/>
+        </w:rPr>
+      </w:pPr>
+      <w:r>
+        <w:rPr>
+          <w:rFonts w:ascii="Cambria" w:hAnsi="Cambria"/>
+          <w:bCs/>
+          <w:sz w:val="24"/>
+          <w:szCs w:val="30"/>
+        </w:rPr>
+        <w:t xml:space="preserve">Aqueles que desejam ser parceiros devem realizar o cadastro preenchendo todos os campos solicitados e se desejar ser um parceiro premium terá que </w:t>
+      </w:r>
+      <w:r>
+        <w:rPr>
+          <w:rFonts w:ascii="Cambria" w:hAnsi="Cambria"/>
+          <w:bCs/>
+          <w:sz w:val="24"/>
+          <w:szCs w:val="30"/>
+        </w:rPr>
+        <w:t>informar</w:t>
+      </w:r>
+      <w:r>
+        <w:rPr>
+          <w:rFonts w:ascii="Cambria" w:hAnsi="Cambria"/>
+          <w:bCs/>
+          <w:sz w:val="24"/>
+          <w:szCs w:val="30"/>
+        </w:rPr>
+        <w:t xml:space="preserve"> os dados do cartão de crédito. Após o cadastro</w:t>
+      </w:r>
+      <w:r>
+        <w:rPr>
+          <w:rFonts w:ascii="Cambria" w:hAnsi="Cambria"/>
+          <w:bCs/>
+          <w:sz w:val="24"/>
+          <w:szCs w:val="30"/>
+        </w:rPr>
+        <w:t xml:space="preserve"> a pessoa terá a opção de cadastrar seus produtos e serviços e visualizar outros produtos e serviços assim como as pessoas que são apenas usuários, no entanto um parceiro não poderá avaliar seus próprios itens e nem os itens de outros parceiros. </w:t>
       </w:r>
     </w:p>
     <w:sectPr>
@@ -2042,7 +2518,7 @@
 </file>
 
 <file path=word/numbering.xml><?xml version="1.0" encoding="utf-8"?>
-<w:numbering xmlns:wpc="http://schemas.microsoft.com/office/word/2010/wordprocessingCanvas" xmlns:mc="http://schemas.openxmlformats.org/markup-compatibility/2006" xmlns:o="urn:schemas-microsoft-com:office:office" xmlns:r="http://schemas.openxmlformats.org/officeDocument/2006/relationships" xmlns:m="http://schemas.openxmlformats.org/officeDocument/2006/math" xmlns:v="urn:schemas-microsoft-com:vml" xmlns:wp14="http://schemas.microsoft.com/office/word/2010/wordprocessingDrawing" xmlns:wp="http://schemas.openxmlformats.org/drawingml/2006/wordprocessingDrawing" xmlns:w10="urn:schemas-microsoft-com:office:word" xmlns:w="http://schemas.openxmlformats.org/wordprocessingml/2006/main" xmlns:w14="http://schemas.microsoft.com/office/word/2010/wordml" xmlns:w15="http://schemas.microsoft.com/office/word/2012/wordml" xmlns:wpg="http://schemas.microsoft.com/office/word/2010/wordprocessingGroup" xmlns:wpi="http://schemas.microsoft.com/office/word/2010/wordprocessingInk" xmlns:wne="http://schemas.microsoft.com/office/word/2006/wordml" xmlns:wps="http://schemas.microsoft.com/office/word/2010/wordprocessingShape" mc:Ignorable="w14 w15 wp14">
+<w:numbering xmlns:wpc="http://schemas.microsoft.com/office/word/2010/wordprocessingCanvas" xmlns:cx="http://schemas.microsoft.com/office/drawing/2014/chartex" xmlns:cx1="http://schemas.microsoft.com/office/drawing/2015/9/8/chartex" xmlns:cx2="http://schemas.microsoft.com/office/drawing/2015/10/21/chartex" xmlns:cx3="http://schemas.microsoft.com/office/drawing/2016/5/9/chartex" xmlns:cx4="http://schemas.microsoft.com/office/drawing/2016/5/10/chartex" xmlns:cx5="http://schemas.microsoft.com/office/drawing/2016/5/11/chartex" xmlns:cx6="http://schemas.microsoft.com/office/drawing/2016/5/12/chartex" xmlns:cx7="http://schemas.microsoft.com/office/drawing/2016/5/13/chartex" xmlns:cx8="http://schemas.microsoft.com/office/drawing/2016/5/14/chartex" xmlns:mc="http://schemas.openxmlformats.org/markup-compatibility/2006" xmlns:aink="http://schemas.microsoft.com/office/drawing/2016/ink" xmlns:am3d="http://schemas.microsoft.com/office/drawing/2017/model3d" xmlns:o="urn:schemas-microsoft-com:office:office" xmlns:r="http://schemas.openxmlformats.org/officeDocument/2006/relationships" xmlns:m="http://schemas.openxmlformats.org/officeDocument/2006/math" xmlns:v="urn:schemas-microsoft-com:vml" xmlns:wp14="http://schemas.microsoft.com/office/word/2010/wordprocessingDrawing" xmlns:wp="http://schemas.openxmlformats.org/drawingml/2006/wordprocessingDrawing" xmlns:w10="urn:schemas-microsoft-com:office:word" xmlns:w="http://schemas.openxmlformats.org/wordprocessingml/2006/main" xmlns:w14="http://schemas.microsoft.com/office/word/2010/wordml" xmlns:w15="http://schemas.microsoft.com/office/word/2012/wordml" xmlns:w16cid="http://schemas.microsoft.com/office/word/2016/wordml/cid" xmlns:w16se="http://schemas.microsoft.com/office/word/2015/wordml/symex" xmlns:wpg="http://schemas.microsoft.com/office/word/2010/wordprocessingGroup" xmlns:wpi="http://schemas.microsoft.com/office/word/2010/wordprocessingInk" xmlns:wne="http://schemas.microsoft.com/office/word/2006/wordml" xmlns:wps="http://schemas.microsoft.com/office/word/2010/wordprocessingShape" mc:Ignorable="w14 w15 w16se w16cid wp14">
   <w:abstractNum w:abstractNumId="0" w15:restartNumberingAfterBreak="0">
     <w:nsid w:val="01123AD0"/>
     <w:multiLevelType w:val="hybridMultilevel"/>
@@ -3862,7 +4338,7 @@
 </file>
 
 <file path=word/styles.xml><?xml version="1.0" encoding="utf-8"?>
-<w:styles xmlns:mc="http://schemas.openxmlformats.org/markup-compatibility/2006" xmlns:r="http://schemas.openxmlformats.org/officeDocument/2006/relationships" xmlns:w="http://schemas.openxmlformats.org/wordprocessingml/2006/main" xmlns:w14="http://schemas.microsoft.com/office/word/2010/wordml" xmlns:w15="http://schemas.microsoft.com/office/word/2012/wordml" mc:Ignorable="w14 w15">
+<w:styles xmlns:mc="http://schemas.openxmlformats.org/markup-compatibility/2006" xmlns:r="http://schemas.openxmlformats.org/officeDocument/2006/relationships" xmlns:w="http://schemas.openxmlformats.org/wordprocessingml/2006/main" xmlns:w14="http://schemas.microsoft.com/office/word/2010/wordml" xmlns:w15="http://schemas.microsoft.com/office/word/2012/wordml" xmlns:w16cid="http://schemas.microsoft.com/office/word/2016/wordml/cid" xmlns:w16se="http://schemas.microsoft.com/office/word/2015/wordml/symex" mc:Ignorable="w14 w15 w16se w16cid">
   <w:docDefaults>
     <w:rPrDefault>
       <w:rPr>
@@ -3872,7 +4348,7 @@
     </w:rPrDefault>
     <w:pPrDefault/>
   </w:docDefaults>
-  <w:latentStyles w:defLockedState="0" w:defUIPriority="99" w:defSemiHidden="0" w:defUnhideWhenUsed="0" w:defQFormat="0" w:count="371">
+  <w:latentStyles w:defLockedState="0" w:defUIPriority="99" w:defSemiHidden="0" w:defUnhideWhenUsed="0" w:defQFormat="0" w:count="375">
     <w:lsdException w:name="Normal" w:uiPriority="0" w:qFormat="1"/>
     <w:lsdException w:name="heading 1" w:uiPriority="9" w:qFormat="1"/>
     <w:lsdException w:name="heading 2" w:uiPriority="9" w:qFormat="1"/>
@@ -3978,7 +4454,6 @@
     <w:lsdException w:name="HTML Sample" w:semiHidden="1" w:unhideWhenUsed="1"/>
     <w:lsdException w:name="HTML Typewriter" w:semiHidden="1" w:unhideWhenUsed="1"/>
     <w:lsdException w:name="HTML Variable" w:semiHidden="1" w:unhideWhenUsed="1"/>
-    <w:lsdException w:name="Normal Table" w:semiHidden="1" w:unhideWhenUsed="1"/>
     <w:lsdException w:name="annotation subject" w:semiHidden="1" w:unhideWhenUsed="1"/>
     <w:lsdException w:name="No List" w:semiHidden="1" w:unhideWhenUsed="1"/>
     <w:lsdException w:name="Outline List 1" w:semiHidden="1" w:unhideWhenUsed="1"/>
@@ -4022,10 +4497,8 @@
     <w:lsdException w:name="Table Elegant" w:semiHidden="1" w:unhideWhenUsed="1"/>
     <w:lsdException w:name="Table Professional" w:semiHidden="1" w:unhideWhenUsed="1"/>
     <w:lsdException w:name="Table Subtle 1" w:semiHidden="1" w:unhideWhenUsed="1"/>
-    <w:lsdException w:name="Table Subtle 2" w:semiHidden="1" w:unhideWhenUsed="1"/>
     <w:lsdException w:name="Table Web 1" w:semiHidden="1" w:unhideWhenUsed="1"/>
     <w:lsdException w:name="Table Web 2" w:semiHidden="1" w:unhideWhenUsed="1"/>
-    <w:lsdException w:name="Table Web 3" w:semiHidden="1" w:unhideWhenUsed="1"/>
     <w:lsdException w:name="Balloon Text" w:semiHidden="1" w:unhideWhenUsed="1"/>
     <w:lsdException w:name="Table Grid" w:uiPriority="59"/>
     <w:lsdException w:name="Table Theme" w:semiHidden="1" w:unhideWhenUsed="1"/>
@@ -4244,6 +4717,10 @@
     <w:lsdException w:name="List Table 5 Dark Accent 6" w:uiPriority="50"/>
     <w:lsdException w:name="List Table 6 Colorful Accent 6" w:uiPriority="51"/>
     <w:lsdException w:name="List Table 7 Colorful Accent 6" w:uiPriority="52"/>
+    <w:lsdException w:name="Mention" w:semiHidden="1" w:unhideWhenUsed="1"/>
+    <w:lsdException w:name="Smart Hyperlink" w:semiHidden="1" w:unhideWhenUsed="1"/>
+    <w:lsdException w:name="Hashtag" w:semiHidden="1" w:unhideWhenUsed="1"/>
+    <w:lsdException w:name="Unresolved Mention" w:semiHidden="1" w:unhideWhenUsed="1"/>
   </w:latentStyles>
   <w:style w:type="paragraph" w:default="1" w:styleId="Normal">
     <w:name w:val="Normal"/>
@@ -4282,6 +4759,7 @@
   <w:style w:type="character" w:default="1" w:styleId="Fontepargpadro">
     <w:name w:val="Default Paragraph Font"/>
     <w:uiPriority w:val="1"/>
+    <w:semiHidden/>
     <w:unhideWhenUsed/>
   </w:style>
   <w:style w:type="table" w:default="1" w:styleId="Tabelanormal">
@@ -4724,7 +5202,7 @@
 </file>
 
 <file path=customXml/itemProps1.xml><?xml version="1.0" encoding="utf-8"?>
-<ds:datastoreItem xmlns:ds="http://schemas.openxmlformats.org/officeDocument/2006/customXml" ds:itemID="{4EC6C4D1-6B47-469C-B722-7550DBF119B0}">
+<ds:datastoreItem xmlns:ds="http://schemas.openxmlformats.org/officeDocument/2006/customXml" ds:itemID="{F508C806-59E4-415F-B8F3-37AA688377C8}">
   <ds:schemaRefs>
     <ds:schemaRef ds:uri="http://schemas.openxmlformats.org/officeDocument/2006/bibliography"/>
   </ds:schemaRefs>

</xml_diff>